<commit_message>
Fix unmarshal of CT_CommentEx.ParaIdParentAttr
We forgot to save a local copy of the string from a struct that is recycled in a loop.
</commit_message>
<xml_diff>
--- a/document/testdata/comments.docx
+++ b/document/testdata/comments.docx
@@ -84,9 +84,9 @@
 
 <file path=word/commentsExtended.xml><?xml version="1.0" encoding="utf-8"?>
 <w12:commentsEx xmlns:w12="http://schemas.microsoft.com/office/word/2012/wordml">
-  <w12:commentEx w12:paraId="11111111"/>
-  <w12:commentEx w12:paraId="22222222" w12:paraIdParent="11111111"/>
-  <w12:commentEx w12:paraId="33333333" w12:paraIdParent="11111111"/>
+  <w12:commentEx w12:paraId="11111111" w12:done="false"/>
+  <w12:commentEx w12:paraId="22222222" w12:paraIdParent="11111111" w12:done="false"/>
+  <w12:commentEx w12:paraId="33333333" w12:paraIdParent="11111111" w12:done="false"/>
 </w12:commentsEx>
 </file>
 

</xml_diff>